<commit_message>
Updated Bending Stress 1
</commit_message>
<xml_diff>
--- a/CLAB-Week-5/Clab2_handout.docx
+++ b/CLAB-Week-5/Clab2_handout.docx
@@ -18,25 +18,7 @@
           <w:sz w:val="28"/>
           <w:szCs w:val="28"/>
         </w:rPr>
-        <w:t xml:space="preserve">Handout for </w:t>
-      </w:r>
-      <w:proofErr w:type="spellStart"/>
-      <w:r>
-        <w:rPr>
-          <w:rFonts w:ascii="Times New Roman" w:eastAsia="Times New Roman" w:hAnsi="Times New Roman" w:cs="Times New Roman"/>
-          <w:sz w:val="28"/>
-          <w:szCs w:val="28"/>
-        </w:rPr>
-        <w:t>Clab</w:t>
-      </w:r>
-      <w:proofErr w:type="spellEnd"/>
-      <w:r>
-        <w:rPr>
-          <w:rFonts w:ascii="Times New Roman" w:eastAsia="Times New Roman" w:hAnsi="Times New Roman" w:cs="Times New Roman"/>
-          <w:sz w:val="28"/>
-          <w:szCs w:val="28"/>
-        </w:rPr>
-        <w:t xml:space="preserve"> 2</w:t>
+        <w:t>Handout for Clab 2</w:t>
       </w:r>
     </w:p>
     <w:p>
@@ -57,10 +39,10 @@
       </w:tblPr>
       <w:tblGrid>
         <w:gridCol w:w="2814"/>
-        <w:gridCol w:w="2929"/>
+        <w:gridCol w:w="2928"/>
+        <w:gridCol w:w="1199"/>
         <w:gridCol w:w="1200"/>
-        <w:gridCol w:w="1200"/>
-        <w:gridCol w:w="1202"/>
+        <w:gridCol w:w="1204"/>
         <w:gridCol w:w="2472"/>
         <w:gridCol w:w="2131"/>
       </w:tblGrid>
@@ -356,7 +338,15 @@
                 <w:sz w:val="28"/>
                 <w:szCs w:val="28"/>
               </w:rPr>
-              <w:t>3.09e8</w:t>
+              <w:t>2.08</w:t>
+            </w:r>
+            <w:r>
+              <w:rPr>
+                <w:rFonts w:ascii="Times New Roman" w:eastAsia="Times New Roman" w:hAnsi="Times New Roman" w:cs="Times New Roman"/>
+                <w:sz w:val="28"/>
+                <w:szCs w:val="28"/>
+              </w:rPr>
+              <w:t>e8</w:t>
             </w:r>
             <w:r>
               <w:rPr>
@@ -430,7 +420,7 @@
                 <w:sz w:val="28"/>
                 <w:szCs w:val="28"/>
               </w:rPr>
-              <w:t>9.23e-4m</w:t>
+              <w:t>0.0009m</w:t>
             </w:r>
           </w:p>
         </w:tc>
@@ -1104,25 +1094,7 @@
           <w:sz w:val="28"/>
           <w:szCs w:val="28"/>
         </w:rPr>
-        <w:t xml:space="preserve">5)Both design 2 &amp; 3 meet </w:t>
-      </w:r>
-      <w:proofErr w:type="gramStart"/>
-      <w:r>
-        <w:rPr>
-          <w:rFonts w:ascii="Times New Roman" w:eastAsia="Times New Roman" w:hAnsi="Times New Roman" w:cs="Times New Roman"/>
-          <w:sz w:val="28"/>
-          <w:szCs w:val="28"/>
-        </w:rPr>
-        <w:t>the  same</w:t>
-      </w:r>
-      <w:proofErr w:type="gramEnd"/>
-      <w:r>
-        <w:rPr>
-          <w:rFonts w:ascii="Times New Roman" w:eastAsia="Times New Roman" w:hAnsi="Times New Roman" w:cs="Times New Roman"/>
-          <w:sz w:val="28"/>
-          <w:szCs w:val="28"/>
-        </w:rPr>
-        <w:t xml:space="preserve"> number of requirements, they both meet requirements 1,2,3 but not 4. Design 3 is closest to meeting design requirement 4.</w:t>
+        <w:t>5)Both design 2 &amp; 3 meet the  same number of requirements, they both meet requirements 1,2,3 but not 4. Design 3 is closest to meeting design requirement 4.</w:t>
       </w:r>
     </w:p>
     <w:p>
@@ -1140,25 +1112,7 @@
           <w:sz w:val="28"/>
           <w:szCs w:val="28"/>
         </w:rPr>
-        <w:t xml:space="preserve">6)Most of the member </w:t>
-      </w:r>
-      <w:proofErr w:type="gramStart"/>
-      <w:r>
-        <w:rPr>
-          <w:rFonts w:ascii="Times New Roman" w:eastAsia="Times New Roman" w:hAnsi="Times New Roman" w:cs="Times New Roman"/>
-          <w:sz w:val="28"/>
-          <w:szCs w:val="28"/>
-        </w:rPr>
-        <w:t>are  not</w:t>
-      </w:r>
-      <w:proofErr w:type="gramEnd"/>
-      <w:r>
-        <w:rPr>
-          <w:rFonts w:ascii="Times New Roman" w:eastAsia="Times New Roman" w:hAnsi="Times New Roman" w:cs="Times New Roman"/>
-          <w:sz w:val="28"/>
-          <w:szCs w:val="28"/>
-        </w:rPr>
-        <w:t xml:space="preserve"> loaded so using smaller cross sections for these would save money and vice versa.</w:t>
+        <w:t>6)Most of the member are  not loaded so using smaller cross sections for these would save money and vice versa.</w:t>
       </w:r>
     </w:p>
     <w:sectPr>

</xml_diff>